<commit_message>
Add page numbers and change MSSevov18 to mssevov18
</commit_message>
<xml_diff>
--- a/Presentation and Documentation/Documentation.docx
+++ b/Presentation and Documentation/Documentation.docx
@@ -1944,7 +1944,7 @@
             <w:sz w:val="22"/>
             <w:szCs w:val="22"/>
           </w:rPr>
-          <w:t>MSSevov</w:t>
+          <w:t>mssevov</w:t>
         </w:r>
         <w:r>
           <w:rPr>
@@ -1978,7 +1978,6 @@
           </w:rPr>
           <w:t>.</w:t>
         </w:r>
-        <w:proofErr w:type="spellStart"/>
         <w:r>
           <w:rPr>
             <w:rStyle w:val="Hyperlink"/>
@@ -1989,7 +1988,6 @@
           </w:rPr>
           <w:t>bg</w:t>
         </w:r>
-        <w:proofErr w:type="spellEnd"/>
       </w:hyperlink>
       <w:r>
         <w:rPr>
@@ -2106,8 +2104,21 @@
           <w:szCs w:val="22"/>
           <w:lang w:val="bg-BG"/>
         </w:rPr>
-        <w:t>Ния Станимирова Рунчева</w:t>
-      </w:r>
+        <w:t xml:space="preserve">Ния Станимирова </w:t>
+      </w:r>
+      <w:proofErr w:type="spellStart"/>
+      <w:r>
+        <w:rPr>
+          <w:rFonts w:ascii="Century Gothic" w:hAnsi="Century Gothic"/>
+          <w:i/>
+          <w:color w:val="23AFC5" w:themeColor="accent3" w:themeShade="BF"/>
+          <w:sz w:val="22"/>
+          <w:szCs w:val="22"/>
+          <w:lang w:val="bg-BG"/>
+        </w:rPr>
+        <w:t>Рунчева</w:t>
+      </w:r>
+      <w:proofErr w:type="spellEnd"/>
       <w:r>
         <w:rPr>
           <w:rFonts w:ascii="Century Gothic" w:hAnsi="Century Gothic"/>
@@ -2116,7 +2127,51 @@
           <w:szCs w:val="22"/>
           <w:lang w:val="ru-RU"/>
         </w:rPr>
-        <w:t xml:space="preserve">, електронна поща: </w:t>
+        <w:t xml:space="preserve">, </w:t>
+      </w:r>
+      <w:proofErr w:type="spellStart"/>
+      <w:r>
+        <w:rPr>
+          <w:rFonts w:ascii="Century Gothic" w:hAnsi="Century Gothic"/>
+          <w:i/>
+          <w:sz w:val="22"/>
+          <w:szCs w:val="22"/>
+          <w:lang w:val="ru-RU"/>
+        </w:rPr>
+        <w:t>електронна</w:t>
+      </w:r>
+      <w:proofErr w:type="spellEnd"/>
+      <w:r>
+        <w:rPr>
+          <w:rFonts w:ascii="Century Gothic" w:hAnsi="Century Gothic"/>
+          <w:i/>
+          <w:sz w:val="22"/>
+          <w:szCs w:val="22"/>
+          <w:lang w:val="ru-RU"/>
+        </w:rPr>
+        <w:t xml:space="preserve"> </w:t>
+      </w:r>
+      <w:proofErr w:type="spellStart"/>
+      <w:r>
+        <w:rPr>
+          <w:rFonts w:ascii="Century Gothic" w:hAnsi="Century Gothic"/>
+          <w:i/>
+          <w:sz w:val="22"/>
+          <w:szCs w:val="22"/>
+          <w:lang w:val="ru-RU"/>
+        </w:rPr>
+        <w:t>поща</w:t>
+      </w:r>
+      <w:proofErr w:type="spellEnd"/>
+      <w:r>
+        <w:rPr>
+          <w:rFonts w:ascii="Century Gothic" w:hAnsi="Century Gothic"/>
+          <w:i/>
+          <w:sz w:val="22"/>
+          <w:szCs w:val="22"/>
+          <w:lang w:val="ru-RU"/>
+        </w:rPr>
+        <w:t xml:space="preserve">: </w:t>
       </w:r>
       <w:hyperlink r:id="rId14" w:history="1">
         <w:r>
@@ -2320,8 +2375,21 @@
           <w:szCs w:val="22"/>
           <w:lang w:val="bg-BG"/>
         </w:rPr>
-        <w:t>Калина Пламенова Нончева</w:t>
-      </w:r>
+        <w:t xml:space="preserve">Калина Пламенова </w:t>
+      </w:r>
+      <w:proofErr w:type="spellStart"/>
+      <w:r>
+        <w:rPr>
+          <w:rFonts w:ascii="Century Gothic" w:hAnsi="Century Gothic"/>
+          <w:i/>
+          <w:color w:val="23AFC5" w:themeColor="accent3" w:themeShade="BF"/>
+          <w:sz w:val="22"/>
+          <w:szCs w:val="22"/>
+          <w:lang w:val="bg-BG"/>
+        </w:rPr>
+        <w:t>Нончева</w:t>
+      </w:r>
+      <w:proofErr w:type="spellEnd"/>
       <w:r>
         <w:rPr>
           <w:rFonts w:ascii="Century Gothic" w:hAnsi="Century Gothic"/>
@@ -2330,7 +2398,51 @@
           <w:szCs w:val="22"/>
           <w:lang w:val="ru-RU"/>
         </w:rPr>
-        <w:t xml:space="preserve">, електронна поща: </w:t>
+        <w:t xml:space="preserve">, </w:t>
+      </w:r>
+      <w:proofErr w:type="spellStart"/>
+      <w:r>
+        <w:rPr>
+          <w:rFonts w:ascii="Century Gothic" w:hAnsi="Century Gothic"/>
+          <w:i/>
+          <w:sz w:val="22"/>
+          <w:szCs w:val="22"/>
+          <w:lang w:val="ru-RU"/>
+        </w:rPr>
+        <w:t>електронна</w:t>
+      </w:r>
+      <w:proofErr w:type="spellEnd"/>
+      <w:r>
+        <w:rPr>
+          <w:rFonts w:ascii="Century Gothic" w:hAnsi="Century Gothic"/>
+          <w:i/>
+          <w:sz w:val="22"/>
+          <w:szCs w:val="22"/>
+          <w:lang w:val="ru-RU"/>
+        </w:rPr>
+        <w:t xml:space="preserve"> </w:t>
+      </w:r>
+      <w:proofErr w:type="spellStart"/>
+      <w:r>
+        <w:rPr>
+          <w:rFonts w:ascii="Century Gothic" w:hAnsi="Century Gothic"/>
+          <w:i/>
+          <w:sz w:val="22"/>
+          <w:szCs w:val="22"/>
+          <w:lang w:val="ru-RU"/>
+        </w:rPr>
+        <w:t>поща</w:t>
+      </w:r>
+      <w:proofErr w:type="spellEnd"/>
+      <w:r>
+        <w:rPr>
+          <w:rFonts w:ascii="Century Gothic" w:hAnsi="Century Gothic"/>
+          <w:i/>
+          <w:sz w:val="22"/>
+          <w:szCs w:val="22"/>
+          <w:lang w:val="ru-RU"/>
+        </w:rPr>
+        <w:t xml:space="preserve">: </w:t>
       </w:r>
       <w:hyperlink r:id="rId15" w:history="1">
         <w:r>
@@ -2553,7 +2665,51 @@
           <w:szCs w:val="22"/>
           <w:lang w:val="ru-RU"/>
         </w:rPr>
-        <w:t xml:space="preserve">, електронна поща: </w:t>
+        <w:t xml:space="preserve">, </w:t>
+      </w:r>
+      <w:proofErr w:type="spellStart"/>
+      <w:r>
+        <w:rPr>
+          <w:rFonts w:ascii="Century Gothic" w:hAnsi="Century Gothic"/>
+          <w:i/>
+          <w:sz w:val="22"/>
+          <w:szCs w:val="22"/>
+          <w:lang w:val="ru-RU"/>
+        </w:rPr>
+        <w:t>електронна</w:t>
+      </w:r>
+      <w:proofErr w:type="spellEnd"/>
+      <w:r>
+        <w:rPr>
+          <w:rFonts w:ascii="Century Gothic" w:hAnsi="Century Gothic"/>
+          <w:i/>
+          <w:sz w:val="22"/>
+          <w:szCs w:val="22"/>
+          <w:lang w:val="ru-RU"/>
+        </w:rPr>
+        <w:t xml:space="preserve"> </w:t>
+      </w:r>
+      <w:proofErr w:type="spellStart"/>
+      <w:r>
+        <w:rPr>
+          <w:rFonts w:ascii="Century Gothic" w:hAnsi="Century Gothic"/>
+          <w:i/>
+          <w:sz w:val="22"/>
+          <w:szCs w:val="22"/>
+          <w:lang w:val="ru-RU"/>
+        </w:rPr>
+        <w:t>поща</w:t>
+      </w:r>
+      <w:proofErr w:type="spellEnd"/>
+      <w:r>
+        <w:rPr>
+          <w:rFonts w:ascii="Century Gothic" w:hAnsi="Century Gothic"/>
+          <w:i/>
+          <w:sz w:val="22"/>
+          <w:szCs w:val="22"/>
+          <w:lang w:val="ru-RU"/>
+        </w:rPr>
+        <w:t xml:space="preserve">: </w:t>
       </w:r>
       <w:hyperlink r:id="rId16" w:history="1">
         <w:r>
@@ -2747,7 +2903,51 @@
           <w:szCs w:val="22"/>
           <w:lang w:val="ru-RU"/>
         </w:rPr>
-        <w:t xml:space="preserve">, електронна поща: </w:t>
+        <w:t xml:space="preserve">, </w:t>
+      </w:r>
+      <w:proofErr w:type="spellStart"/>
+      <w:r>
+        <w:rPr>
+          <w:rFonts w:ascii="Century Gothic" w:hAnsi="Century Gothic"/>
+          <w:i/>
+          <w:sz w:val="22"/>
+          <w:szCs w:val="22"/>
+          <w:lang w:val="ru-RU"/>
+        </w:rPr>
+        <w:t>електронна</w:t>
+      </w:r>
+      <w:proofErr w:type="spellEnd"/>
+      <w:r>
+        <w:rPr>
+          <w:rFonts w:ascii="Century Gothic" w:hAnsi="Century Gothic"/>
+          <w:i/>
+          <w:sz w:val="22"/>
+          <w:szCs w:val="22"/>
+          <w:lang w:val="ru-RU"/>
+        </w:rPr>
+        <w:t xml:space="preserve"> </w:t>
+      </w:r>
+      <w:proofErr w:type="spellStart"/>
+      <w:r>
+        <w:rPr>
+          <w:rFonts w:ascii="Century Gothic" w:hAnsi="Century Gothic"/>
+          <w:i/>
+          <w:sz w:val="22"/>
+          <w:szCs w:val="22"/>
+          <w:lang w:val="ru-RU"/>
+        </w:rPr>
+        <w:t>поща</w:t>
+      </w:r>
+      <w:proofErr w:type="spellEnd"/>
+      <w:r>
+        <w:rPr>
+          <w:rFonts w:ascii="Century Gothic" w:hAnsi="Century Gothic"/>
+          <w:i/>
+          <w:sz w:val="22"/>
+          <w:szCs w:val="22"/>
+          <w:lang w:val="ru-RU"/>
+        </w:rPr>
+        <w:t xml:space="preserve">: </w:t>
       </w:r>
       <w:hyperlink r:id="rId17" w:history="1">
         <w:r>
@@ -2951,8 +3151,21 @@
           <w:szCs w:val="22"/>
           <w:lang w:val="bg-BG"/>
         </w:rPr>
-        <w:t>Иван Александров Црънгалов</w:t>
-      </w:r>
+        <w:t xml:space="preserve">Иван Александров </w:t>
+      </w:r>
+      <w:proofErr w:type="spellStart"/>
+      <w:r>
+        <w:rPr>
+          <w:rFonts w:ascii="Century Gothic" w:hAnsi="Century Gothic"/>
+          <w:i/>
+          <w:color w:val="23AFC5" w:themeColor="accent3" w:themeShade="BF"/>
+          <w:sz w:val="22"/>
+          <w:szCs w:val="22"/>
+          <w:lang w:val="bg-BG"/>
+        </w:rPr>
+        <w:t>Црънгалов</w:t>
+      </w:r>
+      <w:proofErr w:type="spellEnd"/>
       <w:r>
         <w:rPr>
           <w:rFonts w:ascii="Century Gothic" w:hAnsi="Century Gothic"/>
@@ -2961,7 +3174,51 @@
           <w:szCs w:val="22"/>
           <w:lang w:val="ru-RU"/>
         </w:rPr>
-        <w:t xml:space="preserve">, електронна поща: </w:t>
+        <w:t xml:space="preserve">, </w:t>
+      </w:r>
+      <w:proofErr w:type="spellStart"/>
+      <w:r>
+        <w:rPr>
+          <w:rFonts w:ascii="Century Gothic" w:hAnsi="Century Gothic"/>
+          <w:i/>
+          <w:sz w:val="22"/>
+          <w:szCs w:val="22"/>
+          <w:lang w:val="ru-RU"/>
+        </w:rPr>
+        <w:t>електронна</w:t>
+      </w:r>
+      <w:proofErr w:type="spellEnd"/>
+      <w:r>
+        <w:rPr>
+          <w:rFonts w:ascii="Century Gothic" w:hAnsi="Century Gothic"/>
+          <w:i/>
+          <w:sz w:val="22"/>
+          <w:szCs w:val="22"/>
+          <w:lang w:val="ru-RU"/>
+        </w:rPr>
+        <w:t xml:space="preserve"> </w:t>
+      </w:r>
+      <w:proofErr w:type="spellStart"/>
+      <w:r>
+        <w:rPr>
+          <w:rFonts w:ascii="Century Gothic" w:hAnsi="Century Gothic"/>
+          <w:i/>
+          <w:sz w:val="22"/>
+          <w:szCs w:val="22"/>
+          <w:lang w:val="ru-RU"/>
+        </w:rPr>
+        <w:t>поща</w:t>
+      </w:r>
+      <w:proofErr w:type="spellEnd"/>
+      <w:r>
+        <w:rPr>
+          <w:rFonts w:ascii="Century Gothic" w:hAnsi="Century Gothic"/>
+          <w:i/>
+          <w:sz w:val="22"/>
+          <w:szCs w:val="22"/>
+          <w:lang w:val="ru-RU"/>
+        </w:rPr>
+        <w:t xml:space="preserve">: </w:t>
       </w:r>
       <w:hyperlink r:id="rId18" w:history="1">
         <w:r>
@@ -3184,7 +3441,51 @@
           <w:szCs w:val="22"/>
           <w:lang w:val="ru-RU"/>
         </w:rPr>
-        <w:t xml:space="preserve">, електронна поща: </w:t>
+        <w:t xml:space="preserve">, </w:t>
+      </w:r>
+      <w:proofErr w:type="spellStart"/>
+      <w:r>
+        <w:rPr>
+          <w:rFonts w:ascii="Century Gothic" w:hAnsi="Century Gothic"/>
+          <w:i/>
+          <w:sz w:val="22"/>
+          <w:szCs w:val="22"/>
+          <w:lang w:val="ru-RU"/>
+        </w:rPr>
+        <w:t>електронна</w:t>
+      </w:r>
+      <w:proofErr w:type="spellEnd"/>
+      <w:r>
+        <w:rPr>
+          <w:rFonts w:ascii="Century Gothic" w:hAnsi="Century Gothic"/>
+          <w:i/>
+          <w:sz w:val="22"/>
+          <w:szCs w:val="22"/>
+          <w:lang w:val="ru-RU"/>
+        </w:rPr>
+        <w:t xml:space="preserve"> </w:t>
+      </w:r>
+      <w:proofErr w:type="spellStart"/>
+      <w:r>
+        <w:rPr>
+          <w:rFonts w:ascii="Century Gothic" w:hAnsi="Century Gothic"/>
+          <w:i/>
+          <w:sz w:val="22"/>
+          <w:szCs w:val="22"/>
+          <w:lang w:val="ru-RU"/>
+        </w:rPr>
+        <w:t>поща</w:t>
+      </w:r>
+      <w:proofErr w:type="spellEnd"/>
+      <w:r>
+        <w:rPr>
+          <w:rFonts w:ascii="Century Gothic" w:hAnsi="Century Gothic"/>
+          <w:i/>
+          <w:sz w:val="22"/>
+          <w:szCs w:val="22"/>
+          <w:lang w:val="ru-RU"/>
+        </w:rPr>
+        <w:t xml:space="preserve">: </w:t>
       </w:r>
       <w:hyperlink r:id="rId19" w:history="1">
         <w:r>
@@ -5256,64 +5557,30 @@
         </w:rPr>
         <w:t xml:space="preserve">Папка </w:t>
       </w:r>
-      <w:r>
-        <w:rPr>
-          <w:rFonts w:ascii="Century Gothic" w:hAnsi="Century Gothic"/>
-          <w:i/>
-          <w:sz w:val="22"/>
-          <w:szCs w:val="22"/>
-        </w:rPr>
-        <w:fldChar w:fldCharType="begin"/>
-      </w:r>
-      <w:r>
-        <w:rPr>
-          <w:rFonts w:ascii="Century Gothic" w:hAnsi="Century Gothic"/>
-          <w:i/>
-          <w:sz w:val="22"/>
-          <w:szCs w:val="22"/>
-        </w:rPr>
-        <w:instrText xml:space="preserve"> HYPERLINK "https://github.com/mssevov18/AquaMarine-Project/tree/main/Console%20Application/Project/Cpp-to-Html" \o "Cpp-to-Html" </w:instrText>
-      </w:r>
-      <w:r>
-        <w:rPr>
-          <w:rFonts w:ascii="Century Gothic" w:hAnsi="Century Gothic"/>
-          <w:i/>
-          <w:sz w:val="22"/>
-          <w:szCs w:val="22"/>
-        </w:rPr>
-        <w:fldChar w:fldCharType="separate"/>
-      </w:r>
-      <w:proofErr w:type="spellStart"/>
-      <w:r>
-        <w:rPr>
-          <w:rStyle w:val="Hyperlink"/>
-          <w:rFonts w:ascii="Century Gothic" w:hAnsi="Century Gothic" w:cstheme="minorBidi"/>
-          <w:i/>
-          <w:sz w:val="22"/>
-          <w:szCs w:val="22"/>
-        </w:rPr>
-        <w:t>Cpp</w:t>
-      </w:r>
-      <w:proofErr w:type="spellEnd"/>
-      <w:r>
-        <w:rPr>
-          <w:rStyle w:val="Hyperlink"/>
-          <w:rFonts w:ascii="Century Gothic" w:hAnsi="Century Gothic" w:cstheme="minorBidi"/>
-          <w:i/>
-          <w:sz w:val="22"/>
-          <w:szCs w:val="22"/>
-        </w:rPr>
-        <w:t>-to-Html</w:t>
-      </w:r>
-      <w:r>
-        <w:rPr>
-          <w:rFonts w:ascii="Century Gothic" w:hAnsi="Century Gothic"/>
-          <w:i/>
-          <w:sz w:val="22"/>
-          <w:szCs w:val="22"/>
-        </w:rPr>
-        <w:fldChar w:fldCharType="end"/>
-      </w:r>
+      <w:hyperlink r:id="rId20" w:tooltip="Cpp-to-Html" w:history="1">
+        <w:proofErr w:type="spellStart"/>
+        <w:r>
+          <w:rPr>
+            <w:rStyle w:val="Hyperlink"/>
+            <w:rFonts w:ascii="Century Gothic" w:hAnsi="Century Gothic" w:cstheme="minorBidi"/>
+            <w:i/>
+            <w:sz w:val="22"/>
+            <w:szCs w:val="22"/>
+          </w:rPr>
+          <w:t>Cpp</w:t>
+        </w:r>
+        <w:proofErr w:type="spellEnd"/>
+        <w:r>
+          <w:rPr>
+            <w:rStyle w:val="Hyperlink"/>
+            <w:rFonts w:ascii="Century Gothic" w:hAnsi="Century Gothic" w:cstheme="minorBidi"/>
+            <w:i/>
+            <w:sz w:val="22"/>
+            <w:szCs w:val="22"/>
+          </w:rPr>
+          <w:t>-to-Html</w:t>
+        </w:r>
+      </w:hyperlink>
     </w:p>
     <w:p>
       <w:pPr>
@@ -5346,54 +5613,20 @@
         </w:rPr>
         <w:t xml:space="preserve">Папка </w:t>
       </w:r>
-      <w:r>
-        <w:rPr>
-          <w:rFonts w:ascii="Century Gothic" w:hAnsi="Century Gothic"/>
-          <w:i/>
-          <w:sz w:val="22"/>
-          <w:szCs w:val="22"/>
-        </w:rPr>
-        <w:fldChar w:fldCharType="begin"/>
-      </w:r>
-      <w:r>
-        <w:rPr>
-          <w:rFonts w:ascii="Century Gothic" w:hAnsi="Century Gothic"/>
-          <w:i/>
-          <w:sz w:val="22"/>
-          <w:szCs w:val="22"/>
-        </w:rPr>
-        <w:instrText xml:space="preserve"> HYPERLINK "https://github.com/mssevov18/AquaMarine-Project/tree/main/Console%20Application/Project/LogClass" \o "LogClass" </w:instrText>
-      </w:r>
-      <w:r>
-        <w:rPr>
-          <w:rFonts w:ascii="Century Gothic" w:hAnsi="Century Gothic"/>
-          <w:i/>
-          <w:sz w:val="22"/>
-          <w:szCs w:val="22"/>
-        </w:rPr>
-        <w:fldChar w:fldCharType="separate"/>
-      </w:r>
-      <w:proofErr w:type="spellStart"/>
-      <w:r>
-        <w:rPr>
-          <w:rStyle w:val="Hyperlink"/>
-          <w:rFonts w:ascii="Century Gothic" w:hAnsi="Century Gothic" w:cstheme="minorBidi"/>
-          <w:i/>
-          <w:sz w:val="22"/>
-          <w:szCs w:val="22"/>
-        </w:rPr>
-        <w:t>LogClass</w:t>
-      </w:r>
-      <w:proofErr w:type="spellEnd"/>
-      <w:r>
-        <w:rPr>
-          <w:rFonts w:ascii="Century Gothic" w:hAnsi="Century Gothic"/>
-          <w:i/>
-          <w:sz w:val="22"/>
-          <w:szCs w:val="22"/>
-        </w:rPr>
-        <w:fldChar w:fldCharType="end"/>
-      </w:r>
+      <w:hyperlink r:id="rId21" w:tooltip="LogClass" w:history="1">
+        <w:proofErr w:type="spellStart"/>
+        <w:r>
+          <w:rPr>
+            <w:rStyle w:val="Hyperlink"/>
+            <w:rFonts w:ascii="Century Gothic" w:hAnsi="Century Gothic" w:cstheme="minorBidi"/>
+            <w:i/>
+            <w:sz w:val="22"/>
+            <w:szCs w:val="22"/>
+          </w:rPr>
+          <w:t>LogClass</w:t>
+        </w:r>
+        <w:proofErr w:type="spellEnd"/>
+      </w:hyperlink>
     </w:p>
     <w:p>
       <w:pPr>
@@ -5426,7 +5659,7 @@
         </w:rPr>
         <w:t xml:space="preserve">Папка </w:t>
       </w:r>
-      <w:hyperlink r:id="rId20" w:tooltip="Project" w:history="1">
+      <w:hyperlink r:id="rId22" w:tooltip="Project" w:history="1">
         <w:r>
           <w:rPr>
             <w:rStyle w:val="Hyperlink"/>
@@ -5470,53 +5703,18 @@
         </w:rPr>
         <w:t xml:space="preserve">Файл </w:t>
       </w:r>
-      <w:r>
-        <w:rPr>
-          <w:rFonts w:ascii="Century Gothic" w:hAnsi="Century Gothic"/>
-          <w:i/>
-          <w:sz w:val="22"/>
-          <w:szCs w:val="22"/>
-        </w:rPr>
-        <w:fldChar w:fldCharType="begin"/>
-      </w:r>
-      <w:r>
-        <w:rPr>
-          <w:rFonts w:ascii="Century Gothic" w:hAnsi="Century Gothic"/>
-          <w:i/>
-          <w:sz w:val="22"/>
-          <w:szCs w:val="22"/>
-        </w:rPr>
-        <w:instrText xml:space="preserve"> HYPERLINK "https://github.com/mssevov18/AquaMarine-Project/blob/main/Console%20Application/Project/Project.sln" \o "Project.sln" </w:instrText>
-      </w:r>
-      <w:r>
-        <w:rPr>
-          <w:rFonts w:ascii="Century Gothic" w:hAnsi="Century Gothic"/>
-          <w:i/>
-          <w:sz w:val="22"/>
-          <w:szCs w:val="22"/>
-        </w:rPr>
-        <w:fldChar w:fldCharType="separate"/>
-      </w:r>
-      <w:r>
-        <w:rPr>
-          <w:rStyle w:val="Hyperlink"/>
-          <w:rFonts w:ascii="Century Gothic" w:hAnsi="Century Gothic" w:cstheme="minorBidi"/>
-          <w:i/>
-          <w:sz w:val="22"/>
-          <w:szCs w:val="22"/>
-        </w:rPr>
-        <w:t>Project.sln</w:t>
-      </w:r>
-      <w:r>
-        <w:rPr>
-          <w:rFonts w:ascii="Century Gothic" w:hAnsi="Century Gothic"/>
-          <w:i/>
-          <w:sz w:val="22"/>
-          <w:szCs w:val="22"/>
-          <w:lang w:val="bg-BG"/>
-        </w:rPr>
-        <w:fldChar w:fldCharType="end"/>
-      </w:r>
+      <w:hyperlink r:id="rId23" w:tooltip="Project.sln" w:history="1">
+        <w:r>
+          <w:rPr>
+            <w:rStyle w:val="Hyperlink"/>
+            <w:rFonts w:ascii="Century Gothic" w:hAnsi="Century Gothic" w:cstheme="minorBidi"/>
+            <w:i/>
+            <w:sz w:val="22"/>
+            <w:szCs w:val="22"/>
+          </w:rPr>
+          <w:t>Project.sln</w:t>
+        </w:r>
+      </w:hyperlink>
     </w:p>
     <w:p>
       <w:pPr>
@@ -5549,7 +5747,7 @@
         </w:rPr>
         <w:t xml:space="preserve">Файл </w:t>
       </w:r>
-      <w:hyperlink r:id="rId21" w:tooltip="data.txt" w:history="1">
+      <w:hyperlink r:id="rId24" w:tooltip="data.txt" w:history="1">
         <w:r>
           <w:rPr>
             <w:rStyle w:val="Hyperlink"/>
@@ -5643,7 +5841,7 @@
         </w:rPr>
         <w:t xml:space="preserve">Файл </w:t>
       </w:r>
-      <w:hyperlink r:id="rId22" w:tooltip="Documentation.docx" w:history="1">
+      <w:hyperlink r:id="rId25" w:tooltip="Documentation.docx" w:history="1">
         <w:r>
           <w:rPr>
             <w:rStyle w:val="Hyperlink"/>
@@ -5687,7 +5885,7 @@
         </w:rPr>
         <w:t xml:space="preserve">Файл </w:t>
       </w:r>
-      <w:hyperlink r:id="rId23" w:tooltip="Presentation.pptx" w:history="1">
+      <w:hyperlink r:id="rId26" w:tooltip="Presentation.pptx" w:history="1">
         <w:r>
           <w:rPr>
             <w:rStyle w:val="Hyperlink"/>
@@ -5793,7 +5991,7 @@
         </w:rPr>
         <w:t xml:space="preserve">Папка </w:t>
       </w:r>
-      <w:hyperlink r:id="rId24" w:tooltip="Illustration" w:history="1">
+      <w:hyperlink r:id="rId27" w:tooltip="Illustration" w:history="1">
         <w:r>
           <w:rPr>
             <w:rStyle w:val="Hyperlink"/>
@@ -5837,7 +6035,7 @@
         </w:rPr>
         <w:t xml:space="preserve">Папка </w:t>
       </w:r>
-      <w:hyperlink r:id="rId25" w:tooltip="Images" w:history="1">
+      <w:hyperlink r:id="rId28" w:tooltip="Images" w:history="1">
         <w:r>
           <w:rPr>
             <w:rStyle w:val="Hyperlink"/>
@@ -5891,7 +6089,7 @@
         </w:rPr>
         <w:t xml:space="preserve"> </w:t>
       </w:r>
-      <w:hyperlink r:id="rId26" w:tooltip="Pages" w:history="1">
+      <w:hyperlink r:id="rId29" w:tooltip="Pages" w:history="1">
         <w:r>
           <w:rPr>
             <w:rStyle w:val="Hyperlink"/>
@@ -5935,7 +6133,7 @@
         </w:rPr>
         <w:t xml:space="preserve">Папка </w:t>
       </w:r>
-      <w:hyperlink r:id="rId27" w:tooltip="Style" w:history="1">
+      <w:hyperlink r:id="rId30" w:tooltip="Style" w:history="1">
         <w:r>
           <w:rPr>
             <w:rStyle w:val="Hyperlink"/>
@@ -5979,7 +6177,7 @@
         </w:rPr>
         <w:t xml:space="preserve">Файл </w:t>
       </w:r>
-      <w:hyperlink r:id="rId28" w:tooltip="index.html" w:history="1">
+      <w:hyperlink r:id="rId31" w:tooltip="index.html" w:history="1">
         <w:r>
           <w:rPr>
             <w:rStyle w:val="Hyperlink"/>
@@ -6022,7 +6220,7 @@
         </w:rPr>
         <w:t xml:space="preserve">Файла </w:t>
       </w:r>
-      <w:hyperlink r:id="rId29" w:tooltip=".gitignore" w:history="1">
+      <w:hyperlink r:id="rId32" w:tooltip=".gitignore" w:history="1">
         <w:r>
           <w:rPr>
             <w:rStyle w:val="Hyperlink"/>
@@ -6385,7 +6583,7 @@
         </w:rPr>
         <w:t xml:space="preserve">а </w:t>
       </w:r>
-      <w:hyperlink r:id="rId30" w:tooltip="README.md" w:history="1">
+      <w:hyperlink r:id="rId33" w:tooltip="README.md" w:history="1">
         <w:r>
           <w:rPr>
             <w:rStyle w:val="Hyperlink"/>
@@ -6458,7 +6656,6 @@
           <w:color w:val="7400B8" w:themeColor="accent4"/>
           <w:lang w:val="bg-BG"/>
         </w:rPr>
-        <w:lastRenderedPageBreak/>
         <w:t>ЗАКЛЮЧЕНИЕ</w:t>
       </w:r>
       <w:bookmarkEnd w:id="8"/>
@@ -6822,10 +7019,10 @@
       </w:r>
     </w:p>
     <w:sectPr>
-      <w:headerReference w:type="default" r:id="rId31"/>
-      <w:footerReference w:type="default" r:id="rId32"/>
+      <w:headerReference w:type="default" r:id="rId34"/>
+      <w:footerReference w:type="default" r:id="rId35"/>
       <w:pgSz w:w="11906" w:h="16838"/>
-      <w:pgMar w:top="1135" w:right="1417" w:bottom="851" w:left="1417" w:header="708" w:footer="708" w:gutter="0"/>
+      <w:pgMar w:top="1135" w:right="1417" w:bottom="851" w:left="1417" w:header="708" w:footer="0" w:gutter="0"/>
       <w:cols w:space="708"/>
       <w:docGrid w:linePitch="360"/>
     </w:sectPr>
@@ -7388,312 +7585,90 @@
 
 <file path=word/footer3.xml><?xml version="1.0" encoding="utf-8"?>
 <w:ftr xmlns:wpc="http://schemas.microsoft.com/office/word/2010/wordprocessingCanvas" xmlns:cx="http://schemas.microsoft.com/office/drawing/2014/chartex" xmlns:cx1="http://schemas.microsoft.com/office/drawing/2015/9/8/chartex" xmlns:cx2="http://schemas.microsoft.com/office/drawing/2015/10/21/chartex" xmlns:cx3="http://schemas.microsoft.com/office/drawing/2016/5/9/chartex" xmlns:cx4="http://schemas.microsoft.com/office/drawing/2016/5/10/chartex" xmlns:cx5="http://schemas.microsoft.com/office/drawing/2016/5/11/chartex" xmlns:cx6="http://schemas.microsoft.com/office/drawing/2016/5/12/chartex" xmlns:cx7="http://schemas.microsoft.com/office/drawing/2016/5/13/chartex" xmlns:cx8="http://schemas.microsoft.com/office/drawing/2016/5/14/chartex" xmlns:mc="http://schemas.openxmlformats.org/markup-compatibility/2006" xmlns:aink="http://schemas.microsoft.com/office/drawing/2016/ink" xmlns:am3d="http://schemas.microsoft.com/office/drawing/2017/model3d" xmlns:o="urn:schemas-microsoft-com:office:office" xmlns:r="http://schemas.openxmlformats.org/officeDocument/2006/relationships" xmlns:m="http://schemas.openxmlformats.org/officeDocument/2006/math" xmlns:v="urn:schemas-microsoft-com:vml" xmlns:wp14="http://schemas.microsoft.com/office/word/2010/wordprocessingDrawing" xmlns:wp="http://schemas.openxmlformats.org/drawingml/2006/wordprocessingDrawing" xmlns:w10="urn:schemas-microsoft-com:office:word" xmlns:w="http://schemas.openxmlformats.org/wordprocessingml/2006/main" xmlns:w14="http://schemas.microsoft.com/office/word/2010/wordml" xmlns:w15="http://schemas.microsoft.com/office/word/2012/wordml" xmlns:w16cex="http://schemas.microsoft.com/office/word/2018/wordml/cex" xmlns:w16cid="http://schemas.microsoft.com/office/word/2016/wordml/cid" xmlns:w16="http://schemas.microsoft.com/office/word/2018/wordml" xmlns:w16sdtdh="http://schemas.microsoft.com/office/word/2020/wordml/sdtdatahash" xmlns:w16se="http://schemas.microsoft.com/office/word/2015/wordml/symex" xmlns:wpg="http://schemas.microsoft.com/office/word/2010/wordprocessingGroup" xmlns:wpi="http://schemas.microsoft.com/office/word/2010/wordprocessingInk" xmlns:wne="http://schemas.microsoft.com/office/word/2006/wordml" xmlns:wps="http://schemas.microsoft.com/office/word/2010/wordprocessingShape" mc:Ignorable="w14 w15 w16se w16cid w16 w16cex w16sdtdh wp14">
-  <w:tbl>
-    <w:tblPr>
-      <w:tblW w:w="0" w:type="auto"/>
-      <w:tblLayout w:type="fixed"/>
-      <w:tblLook w:val="06A0" w:firstRow="1" w:lastRow="0" w:firstColumn="1" w:lastColumn="0" w:noHBand="1" w:noVBand="1"/>
-    </w:tblPr>
-    <w:tblGrid>
-      <w:gridCol w:w="3020"/>
-      <w:gridCol w:w="3020"/>
-      <w:gridCol w:w="3020"/>
-    </w:tblGrid>
-    <w:tr>
-      <w:tc>
-        <w:tcPr>
-          <w:tcW w:w="3020" w:type="dxa"/>
-        </w:tcPr>
-        <w:p>
-          <w:pPr>
-            <w:pStyle w:val="Header"/>
-            <w:ind w:left="-115"/>
-          </w:pPr>
-        </w:p>
-      </w:tc>
-      <w:tc>
-        <w:tcPr>
-          <w:tcW w:w="3020" w:type="dxa"/>
-        </w:tcPr>
-        <w:p>
-          <w:pPr>
-            <w:pStyle w:val="Header"/>
-            <w:jc w:val="center"/>
-          </w:pPr>
-        </w:p>
-      </w:tc>
-      <w:tc>
-        <w:tcPr>
-          <w:tcW w:w="3020" w:type="dxa"/>
-        </w:tcPr>
-        <w:p>
-          <w:pPr>
-            <w:pStyle w:val="Header"/>
-            <w:ind w:right="-115"/>
-            <w:jc w:val="right"/>
-          </w:pPr>
-        </w:p>
-      </w:tc>
-    </w:tr>
-  </w:tbl>
+  <w:sdt>
+    <w:sdtPr>
+      <w:rPr>
+        <w:color w:val="FF0000"/>
+      </w:rPr>
+      <w:id w:val="1590275554"/>
+      <w:docPartObj>
+        <w:docPartGallery w:val="Page Numbers (Bottom of Page)"/>
+        <w:docPartUnique/>
+      </w:docPartObj>
+    </w:sdtPr>
+    <w:sdtEndPr>
+      <w:rPr>
+        <w:noProof/>
+      </w:rPr>
+    </w:sdtEndPr>
+    <w:sdtContent>
+      <w:p>
+        <w:pPr>
+          <w:pStyle w:val="Footer"/>
+          <w:jc w:val="right"/>
+          <w:rPr>
+            <w:color w:val="FF0000"/>
+          </w:rPr>
+        </w:pPr>
+        <w:r>
+          <w:rPr>
+            <w:b/>
+            <w:bCs/>
+            <w:color w:val="7400B8" w:themeColor="accent4"/>
+            <w:sz w:val="32"/>
+            <w:szCs w:val="32"/>
+          </w:rPr>
+          <w:fldChar w:fldCharType="begin"/>
+        </w:r>
+        <w:r>
+          <w:rPr>
+            <w:b/>
+            <w:bCs/>
+            <w:color w:val="7400B8" w:themeColor="accent4"/>
+            <w:sz w:val="32"/>
+            <w:szCs w:val="32"/>
+          </w:rPr>
+          <w:instrText xml:space="preserve"> PAGE   \* MERGEFORMAT </w:instrText>
+        </w:r>
+        <w:r>
+          <w:rPr>
+            <w:b/>
+            <w:bCs/>
+            <w:color w:val="7400B8" w:themeColor="accent4"/>
+            <w:sz w:val="32"/>
+            <w:szCs w:val="32"/>
+          </w:rPr>
+          <w:fldChar w:fldCharType="separate"/>
+        </w:r>
+        <w:r>
+          <w:rPr>
+            <w:b/>
+            <w:bCs/>
+            <w:noProof/>
+            <w:color w:val="7400B8" w:themeColor="accent4"/>
+            <w:sz w:val="32"/>
+            <w:szCs w:val="32"/>
+          </w:rPr>
+          <w:t>2</w:t>
+        </w:r>
+        <w:r>
+          <w:rPr>
+            <w:b/>
+            <w:bCs/>
+            <w:noProof/>
+            <w:color w:val="7400B8" w:themeColor="accent4"/>
+            <w:sz w:val="32"/>
+            <w:szCs w:val="32"/>
+          </w:rPr>
+          <w:fldChar w:fldCharType="end"/>
+        </w:r>
+      </w:p>
+    </w:sdtContent>
+  </w:sdt>
   <w:p>
     <w:pPr>
       <w:pStyle w:val="Footer"/>
     </w:pPr>
-    <w:r>
-      <w:rPr>
-        <w:noProof/>
-        <w:lang w:val="bg-BG" w:eastAsia="bg-BG"/>
-      </w:rPr>
-      <mc:AlternateContent>
-        <mc:Choice Requires="wps">
-          <w:drawing>
-            <wp:anchor distT="0" distB="0" distL="114300" distR="114300" simplePos="0" relativeHeight="251656704" behindDoc="0" locked="0" layoutInCell="1" allowOverlap="1" wp14:anchorId="5823AA0B" wp14:editId="36845C8A">
-              <wp:simplePos x="0" y="0"/>
-              <wp:positionH relativeFrom="page">
-                <wp:posOffset>367248</wp:posOffset>
-              </wp:positionH>
-              <wp:positionV relativeFrom="margin">
-                <wp:posOffset>9223754</wp:posOffset>
-              </wp:positionV>
-              <wp:extent cx="5753100" cy="146304"/>
-              <wp:effectExtent l="0" t="0" r="0" b="5715"/>
-              <wp:wrapSquare wrapText="bothSides"/>
-              <wp:docPr id="14" name="Text Box 14"/>
-              <wp:cNvGraphicFramePr/>
-              <a:graphic xmlns:a="http://schemas.openxmlformats.org/drawingml/2006/main">
-                <a:graphicData uri="http://schemas.microsoft.com/office/word/2010/wordprocessingShape">
-                  <wps:wsp>
-                    <wps:cNvSpPr txBox="1"/>
-                    <wps:spPr>
-                      <a:xfrm>
-                        <a:off x="0" y="0"/>
-                        <a:ext cx="5753100" cy="146304"/>
-                      </a:xfrm>
-                      <a:prstGeom prst="rect">
-                        <a:avLst/>
-                      </a:prstGeom>
-                      <a:noFill/>
-                      <a:ln w="6350">
-                        <a:noFill/>
-                      </a:ln>
-                      <a:effectLst/>
-                    </wps:spPr>
-                    <wps:style>
-                      <a:lnRef idx="0">
-                        <a:schemeClr val="accent1"/>
-                      </a:lnRef>
-                      <a:fillRef idx="0">
-                        <a:schemeClr val="accent1"/>
-                      </a:fillRef>
-                      <a:effectRef idx="0">
-                        <a:schemeClr val="accent1"/>
-                      </a:effectRef>
-                      <a:fontRef idx="minor">
-                        <a:schemeClr val="dk1"/>
-                      </a:fontRef>
-                    </wps:style>
-                    <wps:txbx>
-                      <w:txbxContent>
-                        <w:p>
-                          <w:pPr>
-                            <w:pStyle w:val="NoSpacing"/>
-                            <w:rPr>
-                              <w:color w:val="7F7F7F" w:themeColor="text1" w:themeTint="80"/>
-                              <w:sz w:val="18"/>
-                              <w:szCs w:val="18"/>
-                            </w:rPr>
-                          </w:pPr>
-                          <w:sdt>
-                            <w:sdtPr>
-                              <w:rPr>
-                                <w:caps/>
-                                <w:color w:val="7F7F7F" w:themeColor="text1" w:themeTint="80"/>
-                                <w:sz w:val="18"/>
-                                <w:szCs w:val="18"/>
-                              </w:rPr>
-                              <w:alias w:val="Company"/>
-                              <w:tag w:val=""/>
-                              <w:id w:val="1000469051"/>
-                              <w:showingPlcHdr/>
-                              <w:dataBinding w:prefixMappings="xmlns:ns0='http://schemas.openxmlformats.org/officeDocument/2006/extended-properties' " w:xpath="/ns0:Properties[1]/ns0:Company[1]" w:storeItemID="{6668398D-A668-4E3E-A5EB-62B293D839F1}"/>
-                              <w:text/>
-                            </w:sdtPr>
-                            <w:sdtEndPr/>
-                            <w:sdtContent>
-                              <w:r>
-                                <w:rPr>
-                                  <w:caps/>
-                                  <w:color w:val="7F7F7F" w:themeColor="text1" w:themeTint="80"/>
-                                  <w:sz w:val="18"/>
-                                  <w:szCs w:val="18"/>
-                                </w:rPr>
-                                <w:t xml:space="preserve">     </w:t>
-                              </w:r>
-                            </w:sdtContent>
-                          </w:sdt>
-                          <w:r>
-                            <w:rPr>
-                              <w:caps/>
-                              <w:color w:val="7F7F7F" w:themeColor="text1" w:themeTint="80"/>
-                              <w:sz w:val="18"/>
-                              <w:szCs w:val="18"/>
-                            </w:rPr>
-                            <w:t> </w:t>
-                          </w:r>
-                          <w:r>
-                            <w:rPr>
-                              <w:color w:val="7F7F7F" w:themeColor="text1" w:themeTint="80"/>
-                              <w:sz w:val="18"/>
-                              <w:szCs w:val="18"/>
-                            </w:rPr>
-                            <w:t>| </w:t>
-                          </w:r>
-                          <w:sdt>
-                            <w:sdtPr>
-                              <w:rPr>
-                                <w:color w:val="7F7F7F" w:themeColor="text1" w:themeTint="80"/>
-                                <w:sz w:val="18"/>
-                                <w:szCs w:val="18"/>
-                              </w:rPr>
-                              <w:alias w:val="Address"/>
-                              <w:tag w:val=""/>
-                              <w:id w:val="857241409"/>
-                              <w:showingPlcHdr/>
-                              <w:dataBinding w:prefixMappings="xmlns:ns0='http://schemas.microsoft.com/office/2006/coverPageProps' " w:xpath="/ns0:CoverPageProperties[1]/ns0:CompanyAddress[1]" w:storeItemID="{55AF091B-3C7A-41E3-B477-F2FDAA23CFDA}"/>
-                              <w:text/>
-                            </w:sdtPr>
-                            <w:sdtEndPr/>
-                            <w:sdtContent>
-                              <w:r>
-                                <w:rPr>
-                                  <w:color w:val="7F7F7F" w:themeColor="text1" w:themeTint="80"/>
-                                  <w:sz w:val="18"/>
-                                  <w:szCs w:val="18"/>
-                                </w:rPr>
-                                <w:t xml:space="preserve">     </w:t>
-                              </w:r>
-                            </w:sdtContent>
-                          </w:sdt>
-                        </w:p>
-                      </w:txbxContent>
-                    </wps:txbx>
-                    <wps:bodyPr rot="0" spcFirstLastPara="0" vertOverflow="overflow" horzOverflow="overflow" vert="horz" wrap="square" lIns="914400" tIns="0" rIns="1097280" bIns="0" numCol="1" spcCol="0" rtlCol="0" fromWordArt="0" anchor="b" anchorCtr="0" forceAA="0" compatLnSpc="1">
-                      <a:prstTxWarp prst="textNoShape">
-                        <a:avLst/>
-                      </a:prstTxWarp>
-                      <a:spAutoFit/>
-                    </wps:bodyPr>
-                  </wps:wsp>
-                </a:graphicData>
-              </a:graphic>
-              <wp14:sizeRelH relativeFrom="margin">
-                <wp14:pctWidth>115400</wp14:pctWidth>
-              </wp14:sizeRelH>
-              <wp14:sizeRelV relativeFrom="margin">
-                <wp14:pctHeight>0</wp14:pctHeight>
-              </wp14:sizeRelV>
-            </wp:anchor>
-          </w:drawing>
-        </mc:Choice>
-        <mc:Fallback>
-          <w:pict>
-            <v:shapetype w14:anchorId="5823AA0B" id="_x0000_t202" coordsize="21600,21600" o:spt="202" path="m,l,21600r21600,l21600,xe">
-              <v:stroke joinstyle="miter"/>
-              <v:path gradientshapeok="t" o:connecttype="rect"/>
-            </v:shapetype>
-            <v:shape id="Text Box 14" o:spid="_x0000_s1035" type="#_x0000_t202" style="position:absolute;margin-left:28.9pt;margin-top:726.3pt;width:453pt;height:11.5pt;z-index:251656704;visibility:visible;mso-wrap-style:square;mso-width-percent:1154;mso-height-percent:0;mso-wrap-distance-left:9pt;mso-wrap-distance-top:0;mso-wrap-distance-right:9pt;mso-wrap-distance-bottom:0;mso-position-horizontal:absolute;mso-position-horizontal-relative:page;mso-position-vertical:absolute;mso-position-vertical-relative:margin;mso-width-percent:1154;mso-height-percent:0;mso-width-relative:margin;mso-height-relative:margin;v-text-anchor:bottom" o:gfxdata="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" filled="f" stroked="f" strokeweight=".5pt">
-              <v:textbox style="mso-fit-shape-to-text:t" inset="1in,0,86.4pt,0">
-                <w:txbxContent>
-                  <w:p>
-                    <w:pPr>
-                      <w:pStyle w:val="NoSpacing"/>
-                      <w:rPr>
-                        <w:color w:val="7F7F7F" w:themeColor="text1" w:themeTint="80"/>
-                        <w:sz w:val="18"/>
-                        <w:szCs w:val="18"/>
-                      </w:rPr>
-                    </w:pPr>
-                    <w:sdt>
-                      <w:sdtPr>
-                        <w:rPr>
-                          <w:caps/>
-                          <w:color w:val="7F7F7F" w:themeColor="text1" w:themeTint="80"/>
-                          <w:sz w:val="18"/>
-                          <w:szCs w:val="18"/>
-                        </w:rPr>
-                        <w:alias w:val="Company"/>
-                        <w:tag w:val=""/>
-                        <w:id w:val="1000469051"/>
-                        <w:showingPlcHdr/>
-                        <w:dataBinding w:prefixMappings="xmlns:ns0='http://schemas.openxmlformats.org/officeDocument/2006/extended-properties' " w:xpath="/ns0:Properties[1]/ns0:Company[1]" w:storeItemID="{6668398D-A668-4E3E-A5EB-62B293D839F1}"/>
-                        <w:text/>
-                      </w:sdtPr>
-                      <w:sdtEndPr/>
-                      <w:sdtContent>
-                        <w:r>
-                          <w:rPr>
-                            <w:caps/>
-                            <w:color w:val="7F7F7F" w:themeColor="text1" w:themeTint="80"/>
-                            <w:sz w:val="18"/>
-                            <w:szCs w:val="18"/>
-                          </w:rPr>
-                          <w:t xml:space="preserve">     </w:t>
-                        </w:r>
-                      </w:sdtContent>
-                    </w:sdt>
-                    <w:r>
-                      <w:rPr>
-                        <w:caps/>
-                        <w:color w:val="7F7F7F" w:themeColor="text1" w:themeTint="80"/>
-                        <w:sz w:val="18"/>
-                        <w:szCs w:val="18"/>
-                      </w:rPr>
-                      <w:t> </w:t>
-                    </w:r>
-                    <w:r>
-                      <w:rPr>
-                        <w:color w:val="7F7F7F" w:themeColor="text1" w:themeTint="80"/>
-                        <w:sz w:val="18"/>
-                        <w:szCs w:val="18"/>
-                      </w:rPr>
-                      <w:t>| </w:t>
-                    </w:r>
-                    <w:sdt>
-                      <w:sdtPr>
-                        <w:rPr>
-                          <w:color w:val="7F7F7F" w:themeColor="text1" w:themeTint="80"/>
-                          <w:sz w:val="18"/>
-                          <w:szCs w:val="18"/>
-                        </w:rPr>
-                        <w:alias w:val="Address"/>
-                        <w:tag w:val=""/>
-                        <w:id w:val="857241409"/>
-                        <w:showingPlcHdr/>
-                        <w:dataBinding w:prefixMappings="xmlns:ns0='http://schemas.microsoft.com/office/2006/coverPageProps' " w:xpath="/ns0:CoverPageProperties[1]/ns0:CompanyAddress[1]" w:storeItemID="{55AF091B-3C7A-41E3-B477-F2FDAA23CFDA}"/>
-                        <w:text/>
-                      </w:sdtPr>
-                      <w:sdtEndPr/>
-                      <w:sdtContent>
-                        <w:r>
-                          <w:rPr>
-                            <w:color w:val="7F7F7F" w:themeColor="text1" w:themeTint="80"/>
-                            <w:sz w:val="18"/>
-                            <w:szCs w:val="18"/>
-                          </w:rPr>
-                          <w:t xml:space="preserve">     </w:t>
-                        </w:r>
-                      </w:sdtContent>
-                    </w:sdt>
-                  </w:p>
-                </w:txbxContent>
-              </v:textbox>
-              <w10:wrap type="square" anchorx="page" anchory="margin"/>
-            </v:shape>
-          </w:pict>
-        </mc:Fallback>
-      </mc:AlternateContent>
-    </w:r>
   </w:p>
 </w:ftr>
 </file>
@@ -9319,6 +9294,7 @@
     <w:lsdException w:name="HTML Sample" w:semiHidden="1" w:unhideWhenUsed="1"/>
     <w:lsdException w:name="HTML Typewriter" w:semiHidden="1" w:unhideWhenUsed="1"/>
     <w:lsdException w:name="HTML Variable" w:semiHidden="1" w:unhideWhenUsed="1"/>
+    <w:lsdException w:name="Normal Table" w:semiHidden="1" w:unhideWhenUsed="1"/>
     <w:lsdException w:name="annotation subject" w:semiHidden="1" w:unhideWhenUsed="1"/>
     <w:lsdException w:name="No List" w:semiHidden="1" w:unhideWhenUsed="1"/>
     <w:lsdException w:name="Outline List 1" w:semiHidden="1" w:unhideWhenUsed="1"/>
@@ -9361,8 +9337,11 @@
     <w:lsdException w:name="Table Contemporary" w:semiHidden="1" w:unhideWhenUsed="1"/>
     <w:lsdException w:name="Table Elegant" w:semiHidden="1" w:unhideWhenUsed="1"/>
     <w:lsdException w:name="Table Professional" w:semiHidden="1" w:unhideWhenUsed="1"/>
+    <w:lsdException w:name="Table Subtle 1" w:semiHidden="1" w:unhideWhenUsed="1"/>
     <w:lsdException w:name="Table Subtle 2" w:semiHidden="1" w:unhideWhenUsed="1"/>
     <w:lsdException w:name="Table Web 1" w:semiHidden="1" w:unhideWhenUsed="1"/>
+    <w:lsdException w:name="Table Web 2" w:semiHidden="1" w:unhideWhenUsed="1"/>
+    <w:lsdException w:name="Table Web 3" w:semiHidden="1" w:unhideWhenUsed="1"/>
     <w:lsdException w:name="Balloon Text" w:semiHidden="1" w:unhideWhenUsed="1"/>
     <w:lsdException w:name="Table Grid" w:uiPriority="39"/>
     <w:lsdException w:name="Table Theme" w:semiHidden="1" w:unhideWhenUsed="1"/>
@@ -9650,6 +9629,7 @@
   <w:style w:type="character" w:default="1" w:styleId="DefaultParagraphFont">
     <w:name w:val="Default Paragraph Font"/>
     <w:uiPriority w:val="1"/>
+    <w:semiHidden/>
     <w:unhideWhenUsed/>
   </w:style>
   <w:style w:type="table" w:default="1" w:styleId="TableNormal">
@@ -9877,6 +9857,14 @@
       <w:color w:val="605E5C"/>
       <w:shd w:val="clear" w:color="auto" w:fill="E1DFDD"/>
     </w:rPr>
+  </w:style>
+  <w:style w:type="character" w:styleId="LineNumber">
+    <w:name w:val="line number"/>
+    <w:basedOn w:val="DefaultParagraphFont"/>
+    <w:uiPriority w:val="99"/>
+    <w:semiHidden/>
+    <w:unhideWhenUsed/>
+    <w:rsid w:val="00A556A9"/>
   </w:style>
 </w:styles>
 </file>

</xml_diff>